<commit_message>
Corrijo defectos cosméticos en las definiciones de las user
</commit_message>
<xml_diff>
--- a/Proyecto/01 Product Backlog/User Stories/DE_US_RealizarPedidoAComercioAdherido_4.docx
+++ b/Proyecto/01 Product Backlog/User Stories/DE_US_RealizarPedidoAComercioAdherido_4.docx
@@ -122,11 +122,11 @@
             <w:r>
               <w:t xml:space="preserve">Probar agregar </w:t>
             </w:r>
-            <w:proofErr w:type="spellStart"/>
-            <w:r>
-              <w:t>mas</w:t>
-            </w:r>
-            <w:proofErr w:type="spellEnd"/>
+            <w:r>
+              <w:t>más</w:t>
+            </w:r>
+            <w:bookmarkStart w:id="0" w:name="_GoBack"/>
+            <w:bookmarkEnd w:id="0"/>
             <w:r>
               <w:t xml:space="preserve"> productos de los que entran en la mochila. (Falla)</w:t>
             </w:r>
@@ -134,10 +134,7 @@
         </w:tc>
       </w:tr>
     </w:tbl>
-    <w:p>
-      <w:bookmarkStart w:id="0" w:name="_GoBack"/>
-      <w:bookmarkEnd w:id="0"/>
-    </w:p>
+    <w:p/>
     <w:sectPr>
       <w:pgSz w:w="11906" w:h="16838"/>
       <w:pgMar w:top="1417" w:right="1701" w:bottom="1417" w:left="1701" w:header="708" w:footer="708" w:gutter="0"/>

</xml_diff>